<commit_message>
subo diagrama de secuencia faltante
</commit_message>
<xml_diff>
--- a/Guias/Guia2.docx
+++ b/Guias/Guia2.docx
@@ -1,6 +1,6 @@
 
 <file path=word/document.xml><?xml version="1.0" encoding="utf-8"?>
-<w:document xmlns:wpc="http://schemas.microsoft.com/office/word/2010/wordprocessingCanvas" xmlns:cx="http://schemas.microsoft.com/office/drawing/2014/chartex" xmlns:cx1="http://schemas.microsoft.com/office/drawing/2015/9/8/chartex" xmlns:cx2="http://schemas.microsoft.com/office/drawing/2015/10/21/chartex" xmlns:cx3="http://schemas.microsoft.com/office/drawing/2016/5/9/chartex" xmlns:cx4="http://schemas.microsoft.com/office/drawing/2016/5/10/chartex" xmlns:cx5="http://schemas.microsoft.com/office/drawing/2016/5/11/chartex" xmlns:cx6="http://schemas.microsoft.com/office/drawing/2016/5/12/chartex" xmlns:cx7="http://schemas.microsoft.com/office/drawing/2016/5/13/chartex" xmlns:cx8="http://schemas.microsoft.com/office/drawing/2016/5/14/chartex" xmlns:mc="http://schemas.openxmlformats.org/markup-compatibility/2006" xmlns:aink="http://schemas.microsoft.com/office/drawing/2016/ink" xmlns:am3d="http://schemas.microsoft.com/office/drawing/2017/model3d" xmlns:o="urn:schemas-microsoft-com:office:office" xmlns:r="http://schemas.openxmlformats.org/officeDocument/2006/relationships" xmlns:m="http://schemas.openxmlformats.org/officeDocument/2006/math" xmlns:v="urn:schemas-microsoft-com:vml" xmlns:wp14="http://schemas.microsoft.com/office/word/2010/wordprocessingDrawing" xmlns:wp="http://schemas.openxmlformats.org/drawingml/2006/wordprocessingDrawing" xmlns:w10="urn:schemas-microsoft-com:office:word" xmlns:w="http://schemas.openxmlformats.org/wordprocessingml/2006/main" xmlns:w14="http://schemas.microsoft.com/office/word/2010/wordml" xmlns:w15="http://schemas.microsoft.com/office/word/2012/wordml" xmlns:w16cid="http://schemas.microsoft.com/office/word/2016/wordml/cid" xmlns:w16se="http://schemas.microsoft.com/office/word/2015/wordml/symex" xmlns:wpg="http://schemas.microsoft.com/office/word/2010/wordprocessingGroup" xmlns:wpi="http://schemas.microsoft.com/office/word/2010/wordprocessingInk" xmlns:wne="http://schemas.microsoft.com/office/word/2006/wordml" xmlns:wps="http://schemas.microsoft.com/office/word/2010/wordprocessingShape" mc:Ignorable="w14 w15 w16se w16cid wp14">
+<w:document xmlns:wpc="http://schemas.microsoft.com/office/word/2010/wordprocessingCanvas" xmlns:cx="http://schemas.microsoft.com/office/drawing/2014/chartex" xmlns:cx1="http://schemas.microsoft.com/office/drawing/2015/9/8/chartex" xmlns:mc="http://schemas.openxmlformats.org/markup-compatibility/2006" xmlns:o="urn:schemas-microsoft-com:office:office" xmlns:r="http://schemas.openxmlformats.org/officeDocument/2006/relationships" xmlns:m="http://schemas.openxmlformats.org/officeDocument/2006/math" xmlns:v="urn:schemas-microsoft-com:vml" xmlns:wp14="http://schemas.microsoft.com/office/word/2010/wordprocessingDrawing" xmlns:wp="http://schemas.openxmlformats.org/drawingml/2006/wordprocessingDrawing" xmlns:w10="urn:schemas-microsoft-com:office:word" xmlns:w="http://schemas.openxmlformats.org/wordprocessingml/2006/main" xmlns:w14="http://schemas.microsoft.com/office/word/2010/wordml" xmlns:w15="http://schemas.microsoft.com/office/word/2012/wordml" xmlns:w16se="http://schemas.microsoft.com/office/word/2015/wordml/symex" xmlns:wpg="http://schemas.microsoft.com/office/word/2010/wordprocessingGroup" xmlns:wpi="http://schemas.microsoft.com/office/word/2010/wordprocessingInk" xmlns:wne="http://schemas.microsoft.com/office/word/2006/wordml" xmlns:wps="http://schemas.microsoft.com/office/word/2010/wordprocessingShape" mc:Ignorable="w14 w15 w16se wp14">
   <w:body>
     <w:p>
       <w:pPr>
@@ -1063,6 +1063,7 @@
           <w:color w:val="2E74B5" w:themeColor="accent1" w:themeShade="BF"/>
           <w:sz w:val="32"/>
           <w:szCs w:val="32"/>
+          <w:lang w:eastAsia="es-AR"/>
         </w:rPr>
         <w:drawing>
           <wp:anchor distT="0" distB="0" distL="114300" distR="114300" simplePos="0" relativeHeight="251659264" behindDoc="0" locked="0" layoutInCell="1" allowOverlap="1">
@@ -1218,6 +1219,7 @@
       <w:r>
         <w:rPr>
           <w:noProof/>
+          <w:lang w:eastAsia="es-AR"/>
         </w:rPr>
         <w:lastRenderedPageBreak/>
         <w:drawing>
@@ -1423,6 +1425,7 @@
       <w:r>
         <w:rPr>
           <w:noProof/>
+          <w:lang w:eastAsia="es-AR"/>
         </w:rPr>
         <w:drawing>
           <wp:inline distT="0" distB="0" distL="0" distR="0">
@@ -1491,19 +1494,83 @@
           <w:bCs/>
           <w:color w:val="FF0000"/>
         </w:rPr>
-        <w:t xml:space="preserve">FALTA </w:t>
-      </w:r>
-      <w:r>
-        <w:rPr>
-          <w:rFonts w:ascii="ArialMT" w:hAnsi="ArialMT"/>
+        <w:t>Diagrama de secuencia</w:t>
+      </w:r>
+    </w:p>
+    <w:p>
+      <w:pPr>
+        <w:pStyle w:val="NormalWeb"/>
+        <w:shd w:val="clear" w:color="auto" w:fill="FFFFFF"/>
+        <w:rPr>
           <w:b/>
           <w:bCs/>
           <w:color w:val="FF0000"/>
-          <w:sz w:val="22"/>
-          <w:szCs w:val="22"/>
-        </w:rPr>
-        <w:t xml:space="preserve">“en-llamada a modo-reunión” con un diagrama de secuencia. </w:t>
-      </w:r>
+        </w:rPr>
+      </w:pPr>
+    </w:p>
+    <w:p>
+      <w:pPr>
+        <w:pStyle w:val="NormalWeb"/>
+        <w:shd w:val="clear" w:color="auto" w:fill="FFFFFF"/>
+        <w:rPr>
+          <w:b/>
+          <w:bCs/>
+          <w:color w:val="FF0000"/>
+        </w:rPr>
+      </w:pPr>
+      <w:r>
+        <w:rPr>
+          <w:b/>
+          <w:bCs/>
+          <w:noProof/>
+          <w:color w:val="FF0000"/>
+          <w:lang w:eastAsia="es-AR"/>
+        </w:rPr>
+        <w:lastRenderedPageBreak/>
+        <w:drawing>
+          <wp:inline distT="0" distB="0" distL="0" distR="0">
+            <wp:extent cx="3248025" cy="4400550"/>
+            <wp:effectExtent l="0" t="0" r="9525" b="0"/>
+            <wp:docPr id="1" name="Imagen 1"/>
+            <wp:cNvGraphicFramePr>
+              <a:graphicFrameLocks xmlns:a="http://schemas.openxmlformats.org/drawingml/2006/main" noChangeAspect="1"/>
+            </wp:cNvGraphicFramePr>
+            <a:graphic xmlns:a="http://schemas.openxmlformats.org/drawingml/2006/main">
+              <a:graphicData uri="http://schemas.openxmlformats.org/drawingml/2006/picture">
+                <pic:pic xmlns:pic="http://schemas.openxmlformats.org/drawingml/2006/picture">
+                  <pic:nvPicPr>
+                    <pic:cNvPr id="1" name="Untitled Diagram.jpg"/>
+                    <pic:cNvPicPr/>
+                  </pic:nvPicPr>
+                  <pic:blipFill>
+                    <a:blip r:embed="rId9">
+                      <a:extLst>
+                        <a:ext uri="{28A0092B-C50C-407E-A947-70E740481C1C}">
+                          <a14:useLocalDpi xmlns:a14="http://schemas.microsoft.com/office/drawing/2010/main" val="0"/>
+                        </a:ext>
+                      </a:extLst>
+                    </a:blip>
+                    <a:stretch>
+                      <a:fillRect/>
+                    </a:stretch>
+                  </pic:blipFill>
+                  <pic:spPr>
+                    <a:xfrm>
+                      <a:off x="0" y="0"/>
+                      <a:ext cx="3248025" cy="4400550"/>
+                    </a:xfrm>
+                    <a:prstGeom prst="rect">
+                      <a:avLst/>
+                    </a:prstGeom>
+                  </pic:spPr>
+                </pic:pic>
+              </a:graphicData>
+            </a:graphic>
+          </wp:inline>
+        </w:drawing>
+      </w:r>
+      <w:bookmarkStart w:id="3" w:name="_GoBack"/>
+      <w:bookmarkEnd w:id="3"/>
     </w:p>
     <w:p>
       <w:r>
@@ -1513,7 +1580,15 @@
         <w:t>Autor</w:t>
       </w:r>
       <w:r>
-        <w:t>: Silvina  Gomez Cheda</w:t>
+        <w:t xml:space="preserve">: </w:t>
+      </w:r>
+      <w:proofErr w:type="gramStart"/>
+      <w:r>
+        <w:t>Silvina  Gomez</w:t>
+      </w:r>
+      <w:proofErr w:type="gramEnd"/>
+      <w:r>
+        <w:t xml:space="preserve"> Cheda</w:t>
       </w:r>
     </w:p>
     <w:p>
@@ -1642,6 +1717,7 @@
       <w:r>
         <w:rPr>
           <w:noProof/>
+          <w:lang w:eastAsia="es-AR"/>
         </w:rPr>
         <w:drawing>
           <wp:anchor distT="0" distB="0" distL="114300" distR="114300" simplePos="0" relativeHeight="251660288" behindDoc="0" locked="0" layoutInCell="1" allowOverlap="1">
@@ -1667,7 +1743,7 @@
                     <pic:cNvPicPr/>
                   </pic:nvPicPr>
                   <pic:blipFill rotWithShape="1">
-                    <a:blip r:embed="rId9">
+                    <a:blip r:embed="rId10">
                       <a:extLst>
                         <a:ext uri="{28A0092B-C50C-407E-A947-70E740481C1C}">
                           <a14:useLocalDpi xmlns:a14="http://schemas.microsoft.com/office/drawing/2010/main" val="0"/>
@@ -1709,6 +1785,7 @@
       <w:r>
         <w:rPr>
           <w:noProof/>
+          <w:lang w:eastAsia="es-AR"/>
         </w:rPr>
         <w:drawing>
           <wp:anchor distT="0" distB="0" distL="114300" distR="114300" simplePos="0" relativeHeight="251664384" behindDoc="0" locked="0" layoutInCell="1" allowOverlap="1">
@@ -1734,7 +1811,7 @@
                     <pic:cNvPicPr/>
                   </pic:nvPicPr>
                   <pic:blipFill rotWithShape="1">
-                    <a:blip r:embed="rId10" cstate="print">
+                    <a:blip r:embed="rId11" cstate="print">
                       <a:extLst>
                         <a:ext uri="{28A0092B-C50C-407E-A947-70E740481C1C}">
                           <a14:useLocalDpi xmlns:a14="http://schemas.microsoft.com/office/drawing/2010/main" val="0"/>
@@ -1879,6 +1956,7 @@
       <w:r>
         <w:rPr>
           <w:noProof/>
+          <w:lang w:eastAsia="es-AR"/>
         </w:rPr>
         <w:drawing>
           <wp:anchor distT="0" distB="0" distL="114300" distR="114300" simplePos="0" relativeHeight="251665408" behindDoc="0" locked="0" layoutInCell="1" allowOverlap="1">
@@ -1904,7 +1982,7 @@
                     <pic:cNvPicPr/>
                   </pic:nvPicPr>
                   <pic:blipFill>
-                    <a:blip r:embed="rId11" cstate="print">
+                    <a:blip r:embed="rId12" cstate="print">
                       <a:extLst>
                         <a:ext uri="{28A0092B-C50C-407E-A947-70E740481C1C}">
                           <a14:useLocalDpi xmlns:a14="http://schemas.microsoft.com/office/drawing/2010/main" val="0"/>
@@ -1939,6 +2017,7 @@
       <w:r>
         <w:rPr>
           <w:noProof/>
+          <w:lang w:eastAsia="es-AR"/>
         </w:rPr>
         <w:drawing>
           <wp:inline distT="0" distB="0" distL="0" distR="0">
@@ -1956,7 +2035,7 @@
                     <pic:cNvPicPr/>
                   </pic:nvPicPr>
                   <pic:blipFill>
-                    <a:blip r:embed="rId12">
+                    <a:blip r:embed="rId13">
                       <a:extLst>
                         <a:ext uri="{28A0092B-C50C-407E-A947-70E740481C1C}">
                           <a14:useLocalDpi xmlns:a14="http://schemas.microsoft.com/office/drawing/2010/main" val="0"/>
@@ -2067,13 +2146,12 @@
         </w:rPr>
         <w:t>Telefoni</w:t>
       </w:r>
-      <w:bookmarkStart w:id="3" w:name="_GoBack"/>
-      <w:bookmarkEnd w:id="3"/>
     </w:p>
     <w:p>
       <w:r>
         <w:rPr>
           <w:noProof/>
+          <w:lang w:eastAsia="es-AR"/>
         </w:rPr>
         <w:drawing>
           <wp:anchor distT="0" distB="0" distL="114300" distR="114300" simplePos="0" relativeHeight="251666432" behindDoc="0" locked="0" layoutInCell="1" allowOverlap="1">
@@ -2099,7 +2177,7 @@
                     <pic:cNvPicPr/>
                   </pic:nvPicPr>
                   <pic:blipFill>
-                    <a:blip r:embed="rId13" cstate="print">
+                    <a:blip r:embed="rId14" cstate="print">
                       <a:extLst>
                         <a:ext uri="{28A0092B-C50C-407E-A947-70E740481C1C}">
                           <a14:useLocalDpi xmlns:a14="http://schemas.microsoft.com/office/drawing/2010/main" val="0"/>
@@ -2162,6 +2240,7 @@
       <w:r>
         <w:rPr>
           <w:noProof/>
+          <w:lang w:eastAsia="es-AR"/>
         </w:rPr>
         <w:lastRenderedPageBreak/>
         <w:drawing>
@@ -2188,7 +2267,7 @@
                     <pic:cNvPicPr/>
                   </pic:nvPicPr>
                   <pic:blipFill>
-                    <a:blip r:embed="rId14" cstate="print">
+                    <a:blip r:embed="rId15" cstate="print">
                       <a:extLst>
                         <a:ext uri="{28A0092B-C50C-407E-A947-70E740481C1C}">
                           <a14:useLocalDpi xmlns:a14="http://schemas.microsoft.com/office/drawing/2010/main" val="0"/>
@@ -2225,6 +2304,7 @@
       <w:r>
         <w:rPr>
           <w:noProof/>
+          <w:lang w:eastAsia="es-AR"/>
         </w:rPr>
         <w:drawing>
           <wp:anchor distT="0" distB="0" distL="114300" distR="114300" simplePos="0" relativeHeight="251662336" behindDoc="0" locked="0" layoutInCell="1" allowOverlap="1">
@@ -2250,7 +2330,7 @@
                     <pic:cNvPicPr/>
                   </pic:nvPicPr>
                   <pic:blipFill>
-                    <a:blip r:embed="rId15" cstate="print">
+                    <a:blip r:embed="rId16" cstate="print">
                       <a:extLst>
                         <a:ext uri="{28A0092B-C50C-407E-A947-70E740481C1C}">
                           <a14:useLocalDpi xmlns:a14="http://schemas.microsoft.com/office/drawing/2010/main" val="0"/>
@@ -2311,7 +2391,7 @@
 </file>
 
 <file path=word/numbering.xml><?xml version="1.0" encoding="utf-8"?>
-<w:numbering xmlns:wpc="http://schemas.microsoft.com/office/word/2010/wordprocessingCanvas" xmlns:cx="http://schemas.microsoft.com/office/drawing/2014/chartex" xmlns:cx1="http://schemas.microsoft.com/office/drawing/2015/9/8/chartex" xmlns:cx2="http://schemas.microsoft.com/office/drawing/2015/10/21/chartex" xmlns:cx3="http://schemas.microsoft.com/office/drawing/2016/5/9/chartex" xmlns:cx4="http://schemas.microsoft.com/office/drawing/2016/5/10/chartex" xmlns:cx5="http://schemas.microsoft.com/office/drawing/2016/5/11/chartex" xmlns:cx6="http://schemas.microsoft.com/office/drawing/2016/5/12/chartex" xmlns:cx7="http://schemas.microsoft.com/office/drawing/2016/5/13/chartex" xmlns:cx8="http://schemas.microsoft.com/office/drawing/2016/5/14/chartex" xmlns:mc="http://schemas.openxmlformats.org/markup-compatibility/2006" xmlns:aink="http://schemas.microsoft.com/office/drawing/2016/ink" xmlns:am3d="http://schemas.microsoft.com/office/drawing/2017/model3d" xmlns:o="urn:schemas-microsoft-com:office:office" xmlns:r="http://schemas.openxmlformats.org/officeDocument/2006/relationships" xmlns:m="http://schemas.openxmlformats.org/officeDocument/2006/math" xmlns:v="urn:schemas-microsoft-com:vml" xmlns:wp14="http://schemas.microsoft.com/office/word/2010/wordprocessingDrawing" xmlns:wp="http://schemas.openxmlformats.org/drawingml/2006/wordprocessingDrawing" xmlns:w10="urn:schemas-microsoft-com:office:word" xmlns:w="http://schemas.openxmlformats.org/wordprocessingml/2006/main" xmlns:w14="http://schemas.microsoft.com/office/word/2010/wordml" xmlns:w15="http://schemas.microsoft.com/office/word/2012/wordml" xmlns:w16cid="http://schemas.microsoft.com/office/word/2016/wordml/cid" xmlns:w16se="http://schemas.microsoft.com/office/word/2015/wordml/symex" xmlns:wpg="http://schemas.microsoft.com/office/word/2010/wordprocessingGroup" xmlns:wpi="http://schemas.microsoft.com/office/word/2010/wordprocessingInk" xmlns:wne="http://schemas.microsoft.com/office/word/2006/wordml" xmlns:wps="http://schemas.microsoft.com/office/word/2010/wordprocessingShape" mc:Ignorable="w14 w15 w16se w16cid wp14">
+<w:numbering xmlns:wpc="http://schemas.microsoft.com/office/word/2010/wordprocessingCanvas" xmlns:cx="http://schemas.microsoft.com/office/drawing/2014/chartex" xmlns:cx1="http://schemas.microsoft.com/office/drawing/2015/9/8/chartex" xmlns:mc="http://schemas.openxmlformats.org/markup-compatibility/2006" xmlns:o="urn:schemas-microsoft-com:office:office" xmlns:r="http://schemas.openxmlformats.org/officeDocument/2006/relationships" xmlns:m="http://schemas.openxmlformats.org/officeDocument/2006/math" xmlns:v="urn:schemas-microsoft-com:vml" xmlns:wp14="http://schemas.microsoft.com/office/word/2010/wordprocessingDrawing" xmlns:wp="http://schemas.openxmlformats.org/drawingml/2006/wordprocessingDrawing" xmlns:w10="urn:schemas-microsoft-com:office:word" xmlns:w="http://schemas.openxmlformats.org/wordprocessingml/2006/main" xmlns:w14="http://schemas.microsoft.com/office/word/2010/wordml" xmlns:w15="http://schemas.microsoft.com/office/word/2012/wordml" xmlns:w16se="http://schemas.microsoft.com/office/word/2015/wordml/symex" xmlns:wpg="http://schemas.microsoft.com/office/word/2010/wordprocessingGroup" xmlns:wpi="http://schemas.microsoft.com/office/word/2010/wordprocessingInk" xmlns:wne="http://schemas.microsoft.com/office/word/2006/wordml" xmlns:wps="http://schemas.microsoft.com/office/word/2010/wordprocessingShape" mc:Ignorable="w14 w15 w16se wp14">
   <w:abstractNum w:abstractNumId="0" w15:restartNumberingAfterBreak="0">
     <w:nsid w:val="6A796905"/>
     <w:multiLevelType w:val="multilevel"/>
@@ -2432,7 +2512,7 @@
 </file>
 
 <file path=word/styles.xml><?xml version="1.0" encoding="utf-8"?>
-<w:styles xmlns:mc="http://schemas.openxmlformats.org/markup-compatibility/2006" xmlns:r="http://schemas.openxmlformats.org/officeDocument/2006/relationships" xmlns:w="http://schemas.openxmlformats.org/wordprocessingml/2006/main" xmlns:w14="http://schemas.microsoft.com/office/word/2010/wordml" xmlns:w15="http://schemas.microsoft.com/office/word/2012/wordml" xmlns:w16cid="http://schemas.microsoft.com/office/word/2016/wordml/cid" xmlns:w16se="http://schemas.microsoft.com/office/word/2015/wordml/symex" mc:Ignorable="w14 w15 w16se w16cid">
+<w:styles xmlns:mc="http://schemas.openxmlformats.org/markup-compatibility/2006" xmlns:r="http://schemas.openxmlformats.org/officeDocument/2006/relationships" xmlns:w="http://schemas.openxmlformats.org/wordprocessingml/2006/main" xmlns:w14="http://schemas.microsoft.com/office/word/2010/wordml" xmlns:w15="http://schemas.microsoft.com/office/word/2012/wordml" xmlns:w16se="http://schemas.microsoft.com/office/word/2015/wordml/symex" mc:Ignorable="w14 w15 w16se">
   <w:docDefaults>
     <w:rPrDefault>
       <w:rPr>
@@ -2448,7 +2528,7 @@
       </w:pPr>
     </w:pPrDefault>
   </w:docDefaults>
-  <w:latentStyles w:defLockedState="0" w:defUIPriority="99" w:defSemiHidden="0" w:defUnhideWhenUsed="0" w:defQFormat="0" w:count="376">
+  <w:latentStyles w:defLockedState="0" w:defUIPriority="99" w:defSemiHidden="0" w:defUnhideWhenUsed="0" w:defQFormat="0" w:count="371">
     <w:lsdException w:name="Normal" w:uiPriority="0" w:qFormat="1"/>
     <w:lsdException w:name="heading 1" w:uiPriority="9" w:qFormat="1"/>
     <w:lsdException w:name="heading 2" w:semiHidden="1" w:uiPriority="9" w:unhideWhenUsed="1" w:qFormat="1"/>
@@ -2554,6 +2634,7 @@
     <w:lsdException w:name="HTML Sample" w:semiHidden="1" w:unhideWhenUsed="1"/>
     <w:lsdException w:name="HTML Typewriter" w:semiHidden="1" w:unhideWhenUsed="1"/>
     <w:lsdException w:name="HTML Variable" w:semiHidden="1" w:unhideWhenUsed="1"/>
+    <w:lsdException w:name="Normal Table" w:semiHidden="1" w:unhideWhenUsed="1"/>
     <w:lsdException w:name="annotation subject" w:semiHidden="1" w:unhideWhenUsed="1"/>
     <w:lsdException w:name="No List" w:semiHidden="1" w:unhideWhenUsed="1"/>
     <w:lsdException w:name="Outline List 1" w:semiHidden="1" w:unhideWhenUsed="1"/>
@@ -2596,8 +2677,11 @@
     <w:lsdException w:name="Table Contemporary" w:semiHidden="1" w:unhideWhenUsed="1"/>
     <w:lsdException w:name="Table Elegant" w:semiHidden="1" w:unhideWhenUsed="1"/>
     <w:lsdException w:name="Table Professional" w:semiHidden="1" w:unhideWhenUsed="1"/>
+    <w:lsdException w:name="Table Subtle 1" w:semiHidden="1" w:unhideWhenUsed="1"/>
     <w:lsdException w:name="Table Subtle 2" w:semiHidden="1" w:unhideWhenUsed="1"/>
     <w:lsdException w:name="Table Web 1" w:semiHidden="1" w:unhideWhenUsed="1"/>
+    <w:lsdException w:name="Table Web 2" w:semiHidden="1" w:unhideWhenUsed="1"/>
+    <w:lsdException w:name="Table Web 3" w:semiHidden="1" w:unhideWhenUsed="1"/>
     <w:lsdException w:name="Balloon Text" w:semiHidden="1" w:unhideWhenUsed="1"/>
     <w:lsdException w:name="Table Grid" w:uiPriority="39"/>
     <w:lsdException w:name="Table Theme" w:semiHidden="1" w:unhideWhenUsed="1"/>
@@ -2816,11 +2900,6 @@
     <w:lsdException w:name="List Table 5 Dark Accent 6" w:uiPriority="50"/>
     <w:lsdException w:name="List Table 6 Colorful Accent 6" w:uiPriority="51"/>
     <w:lsdException w:name="List Table 7 Colorful Accent 6" w:uiPriority="52"/>
-    <w:lsdException w:name="Mention" w:semiHidden="1" w:unhideWhenUsed="1"/>
-    <w:lsdException w:name="Smart Hyperlink" w:semiHidden="1" w:unhideWhenUsed="1"/>
-    <w:lsdException w:name="Hashtag" w:semiHidden="1" w:unhideWhenUsed="1"/>
-    <w:lsdException w:name="Unresolved Mention" w:semiHidden="1" w:unhideWhenUsed="1"/>
-    <w:lsdException w:name="Smart Link" w:semiHidden="1" w:unhideWhenUsed="1"/>
   </w:latentStyles>
   <w:style w:type="paragraph" w:default="1" w:styleId="Normal">
     <w:name w:val="Normal"/>

</xml_diff>